<commit_message>
Updated some of the text files and added the new ones.
</commit_message>
<xml_diff>
--- a/text/proposal_draft-2.docx
+++ b/text/proposal_draft-2.docx
@@ -1094,7 +1094,7 @@
             <w:sz w:val="24"/>
             <w:szCs w:val="24"/>
           </w:rPr>
-          <w:t>1</w:t>
+          <w:t>2</w:t>
         </w:r>
         <w:r>
           <w:rPr>
@@ -1942,7 +1942,7 @@
             <w:sz w:val="24"/>
             <w:szCs w:val="24"/>
           </w:rPr>
-          <w:t>5</w:t>
+          <w:t>6</w:t>
         </w:r>
         <w:r>
           <w:rPr>
@@ -2000,6 +2000,7 @@
       </w:pPr>
       <w:bookmarkStart w:id="1" w:name="_Toc507431062"/>
       <w:r>
+        <w:lastRenderedPageBreak/>
         <w:t xml:space="preserve">Personal </w:t>
       </w:r>
       <w:r>
@@ -2008,8 +2009,10 @@
       <w:r>
         <w:t>ackground</w:t>
       </w:r>
+      <w:bookmarkStart w:id="2" w:name="_GoBack"/>
       <w:bookmarkEnd w:id="0"/>
       <w:bookmarkEnd w:id="1"/>
+      <w:bookmarkEnd w:id="2"/>
     </w:p>
     <w:p/>
     <w:p>
@@ -2125,13 +2128,13 @@
       <w:pPr>
         <w:pStyle w:val="Heading1"/>
       </w:pPr>
-      <w:bookmarkStart w:id="2" w:name="_Toc130035445"/>
-      <w:bookmarkStart w:id="3" w:name="_Toc507431063"/>
+      <w:bookmarkStart w:id="3" w:name="_Toc130035445"/>
+      <w:bookmarkStart w:id="4" w:name="_Toc507431063"/>
       <w:r>
         <w:t>Introduction</w:t>
       </w:r>
-      <w:bookmarkEnd w:id="2"/>
       <w:bookmarkEnd w:id="3"/>
+      <w:bookmarkEnd w:id="4"/>
     </w:p>
     <w:p>
       <w:pPr>
@@ -2141,8 +2144,8 @@
           <w:szCs w:val="24"/>
         </w:rPr>
       </w:pPr>
-      <w:bookmarkStart w:id="4" w:name="OLE_LINK1"/>
-      <w:bookmarkStart w:id="5" w:name="OLE_LINK2"/>
+      <w:bookmarkStart w:id="5" w:name="OLE_LINK1"/>
+      <w:bookmarkStart w:id="6" w:name="OLE_LINK2"/>
     </w:p>
     <w:p>
       <w:pPr>
@@ -2186,15 +2189,15 @@
       <w:pPr>
         <w:pStyle w:val="Heading1"/>
       </w:pPr>
-      <w:bookmarkStart w:id="6" w:name="_Toc130035446"/>
-      <w:bookmarkStart w:id="7" w:name="_Toc507431064"/>
-      <w:bookmarkEnd w:id="4"/>
+      <w:bookmarkStart w:id="7" w:name="_Toc130035446"/>
+      <w:bookmarkStart w:id="8" w:name="_Toc507431064"/>
       <w:bookmarkEnd w:id="5"/>
+      <w:bookmarkEnd w:id="6"/>
       <w:r>
         <w:t>Organizational overview</w:t>
       </w:r>
-      <w:bookmarkEnd w:id="6"/>
       <w:bookmarkEnd w:id="7"/>
+      <w:bookmarkEnd w:id="8"/>
     </w:p>
     <w:p>
       <w:pPr>
@@ -2230,7 +2233,56 @@
           <w:sz w:val="24"/>
           <w:szCs w:val="24"/>
         </w:rPr>
-        <w:t>J2 Innovations is a small software</w:t>
+        <w:t xml:space="preserve">J2 Innovations is a small software </w:t>
+      </w:r>
+      <w:r>
+        <w:rPr>
+          <w:sz w:val="24"/>
+          <w:szCs w:val="24"/>
+        </w:rPr>
+        <w:t xml:space="preserve">company </w:t>
+      </w:r>
+      <w:r>
+        <w:rPr>
+          <w:sz w:val="24"/>
+          <w:szCs w:val="24"/>
+        </w:rPr>
+        <w:t xml:space="preserve">that </w:t>
+      </w:r>
+      <w:r>
+        <w:rPr>
+          <w:sz w:val="24"/>
+          <w:szCs w:val="24"/>
+        </w:rPr>
+        <w:t xml:space="preserve">was founded by Jason Briggs in 2009 and current has about 20 people working for it. </w:t>
+      </w:r>
+      <w:r>
+        <w:rPr>
+          <w:sz w:val="24"/>
+          <w:szCs w:val="24"/>
+        </w:rPr>
+        <w:t xml:space="preserve">This </w:t>
+      </w:r>
+      <w:r>
+        <w:rPr>
+          <w:sz w:val="24"/>
+          <w:szCs w:val="24"/>
+        </w:rPr>
+        <w:t xml:space="preserve">company specializes in building automation software. </w:t>
+      </w:r>
+      <w:r>
+        <w:rPr>
+          <w:sz w:val="24"/>
+          <w:szCs w:val="24"/>
+        </w:rPr>
+        <w:t xml:space="preserve">The types of automation have to do with controlling HVAC systems and lighting. The software produced at J2 Innovations also records sensors scattered throughout buildings to monitor parameters such as room temperatures or whether the lights are on or off. </w:t>
+      </w:r>
+      <w:r>
+        <w:rPr>
+          <w:sz w:val="24"/>
+          <w:szCs w:val="24"/>
+        </w:rPr>
+        <w:t>J2 Innovations has partnerships with companies such as KMC Controls and Siemens.</w:t>
       </w:r>
       <w:r>
         <w:rPr>
@@ -2244,62 +2296,6 @@
           <w:sz w:val="24"/>
           <w:szCs w:val="24"/>
         </w:rPr>
-        <w:t xml:space="preserve">company </w:t>
-      </w:r>
-      <w:r>
-        <w:rPr>
-          <w:sz w:val="24"/>
-          <w:szCs w:val="24"/>
-        </w:rPr>
-        <w:t xml:space="preserve">that </w:t>
-      </w:r>
-      <w:r>
-        <w:rPr>
-          <w:sz w:val="24"/>
-          <w:szCs w:val="24"/>
-        </w:rPr>
-        <w:t xml:space="preserve">was founded by Jason Briggs in 2009 and current has about 20 people working for it. </w:t>
-      </w:r>
-      <w:r>
-        <w:rPr>
-          <w:sz w:val="24"/>
-          <w:szCs w:val="24"/>
-        </w:rPr>
-        <w:t xml:space="preserve">This </w:t>
-      </w:r>
-      <w:r>
-        <w:rPr>
-          <w:sz w:val="24"/>
-          <w:szCs w:val="24"/>
-        </w:rPr>
-        <w:t xml:space="preserve">company specializes in building automation software. </w:t>
-      </w:r>
-      <w:r>
-        <w:rPr>
-          <w:sz w:val="24"/>
-          <w:szCs w:val="24"/>
-        </w:rPr>
-        <w:t xml:space="preserve">The types of automation have to do with controlling HVAC systems and lighting. The software produced at J2 Innovations also records sensors scattered throughout buildings to monitor parameters such as room temperatures or whether the lights are on or off. </w:t>
-      </w:r>
-      <w:r>
-        <w:rPr>
-          <w:sz w:val="24"/>
-          <w:szCs w:val="24"/>
-        </w:rPr>
-        <w:t>J2 Innovations has partnerships with companies such as KMC Controls and Siemens.</w:t>
-      </w:r>
-      <w:r>
-        <w:rPr>
-          <w:sz w:val="24"/>
-          <w:szCs w:val="24"/>
-        </w:rPr>
-        <w:t xml:space="preserve"> </w:t>
-      </w:r>
-      <w:r>
-        <w:rPr>
-          <w:sz w:val="24"/>
-          <w:szCs w:val="24"/>
-        </w:rPr>
         <w:t xml:space="preserve">The company has one office in Chino, California, and one office in District 5 of Bucharest, Romania, along with a few remote employees scattered around the world. </w:t>
       </w:r>
       <w:r>
@@ -2321,13 +2317,13 @@
       <w:pPr>
         <w:pStyle w:val="Heading1"/>
       </w:pPr>
-      <w:bookmarkStart w:id="8" w:name="_Toc130035447"/>
-      <w:bookmarkStart w:id="9" w:name="_Toc507431065"/>
+      <w:bookmarkStart w:id="9" w:name="_Toc130035447"/>
+      <w:bookmarkStart w:id="10" w:name="_Toc507431065"/>
       <w:r>
         <w:t>Problem statement</w:t>
       </w:r>
-      <w:bookmarkEnd w:id="8"/>
       <w:bookmarkEnd w:id="9"/>
+      <w:bookmarkEnd w:id="10"/>
     </w:p>
     <w:p>
       <w:pPr>
@@ -2461,6 +2457,7 @@
           <w:sz w:val="24"/>
           <w:szCs w:val="24"/>
         </w:rPr>
+        <w:lastRenderedPageBreak/>
         <w:t>A</w:t>
       </w:r>
       <w:r>
@@ -2704,14 +2701,14 @@
       <w:pPr>
         <w:pStyle w:val="Heading1"/>
       </w:pPr>
-      <w:bookmarkStart w:id="10" w:name="_Toc507431066"/>
+      <w:bookmarkStart w:id="11" w:name="_Toc507431066"/>
       <w:r>
         <w:t>S</w:t>
       </w:r>
       <w:r>
         <w:t>cope of the project</w:t>
       </w:r>
-      <w:bookmarkEnd w:id="10"/>
+      <w:bookmarkEnd w:id="11"/>
     </w:p>
     <w:p>
       <w:pPr>
@@ -2819,6 +2816,13 @@
         </w:rPr>
         <w:t>result in the development of the software needed to record the input events from the RFID hardware and provide an interface for the users to view, edit, and describe the input events.</w:t>
       </w:r>
+      <w:r>
+        <w:rPr>
+          <w:sz w:val="24"/>
+          <w:szCs w:val="24"/>
+        </w:rPr>
+        <w:t xml:space="preserve"> The software interface will also allow the management position to view the information of employees in order to calculate their hours and paychecks.</w:t>
+      </w:r>
     </w:p>
     <w:p>
       <w:pPr>
@@ -2833,13 +2837,13 @@
       <w:pPr>
         <w:pStyle w:val="Heading1"/>
       </w:pPr>
-      <w:bookmarkStart w:id="11" w:name="_Toc130035448"/>
-      <w:bookmarkStart w:id="12" w:name="_Toc507431067"/>
+      <w:bookmarkStart w:id="12" w:name="_Toc130035448"/>
+      <w:bookmarkStart w:id="13" w:name="_Toc507431067"/>
       <w:r>
         <w:t>Description of the current system</w:t>
       </w:r>
-      <w:bookmarkEnd w:id="11"/>
       <w:bookmarkEnd w:id="12"/>
+      <w:bookmarkEnd w:id="13"/>
     </w:p>
     <w:p/>
     <w:p>
@@ -3052,11 +3056,11 @@
       <w:pPr>
         <w:pStyle w:val="Heading1"/>
       </w:pPr>
-      <w:bookmarkStart w:id="13" w:name="_Toc507431068"/>
+      <w:bookmarkStart w:id="14" w:name="_Toc507431068"/>
       <w:r>
         <w:t>Description of the Proposed System</w:t>
       </w:r>
-      <w:bookmarkEnd w:id="13"/>
+      <w:bookmarkEnd w:id="14"/>
     </w:p>
     <w:p>
       <w:pPr>
@@ -3077,6 +3081,21 @@
           <w:sz w:val="24"/>
           <w:szCs w:val="24"/>
         </w:rPr>
+        <w:t>//say that it is user friendly instead of simple</w:t>
+      </w:r>
+    </w:p>
+    <w:p>
+      <w:pPr>
+        <w:rPr>
+          <w:sz w:val="24"/>
+          <w:szCs w:val="24"/>
+        </w:rPr>
+      </w:pPr>
+      <w:r>
+        <w:rPr>
+          <w:sz w:val="24"/>
+          <w:szCs w:val="24"/>
+        </w:rPr>
         <w:tab/>
       </w:r>
       <w:r>
@@ -3084,64 +3103,7 @@
           <w:sz w:val="24"/>
           <w:szCs w:val="24"/>
         </w:rPr>
-        <w:t>The proposed system to replace the old sy</w:t>
-      </w:r>
-      <w:r>
-        <w:rPr>
-          <w:sz w:val="24"/>
-          <w:szCs w:val="24"/>
-        </w:rPr>
-        <w:t xml:space="preserve">stem is planned to use both software and hardware solutions to make the process as simple and convenient for both </w:t>
-      </w:r>
-      <w:r>
-        <w:rPr>
-          <w:sz w:val="24"/>
-          <w:szCs w:val="24"/>
-        </w:rPr>
-        <w:t>management and employees.</w:t>
-      </w:r>
-    </w:p>
-    <w:p>
-      <w:pPr>
-        <w:rPr>
-          <w:sz w:val="24"/>
-          <w:szCs w:val="24"/>
-        </w:rPr>
-      </w:pPr>
-      <w:r>
-        <w:rPr>
-          <w:sz w:val="24"/>
-          <w:szCs w:val="24"/>
-        </w:rPr>
-        <w:t>//</w:t>
-      </w:r>
-      <w:r>
-        <w:rPr>
-          <w:sz w:val="24"/>
-          <w:szCs w:val="24"/>
-        </w:rPr>
-        <w:t>do something with</w:t>
-      </w:r>
-      <w:r>
-        <w:rPr>
-          <w:sz w:val="24"/>
-          <w:szCs w:val="24"/>
-        </w:rPr>
-        <w:t xml:space="preserve"> the solution part here</w:t>
-      </w:r>
-      <w:r>
-        <w:rPr>
-          <w:sz w:val="24"/>
-          <w:szCs w:val="24"/>
-        </w:rPr>
-        <w:t xml:space="preserve"> from the </w:t>
-      </w:r>
-      <w:r>
-        <w:rPr>
-          <w:sz w:val="24"/>
-          <w:szCs w:val="24"/>
-        </w:rPr>
-        <w:t>scope</w:t>
+        <w:t>The proposed system to replace the old system is planned to use both software and hardware solutions to make the process as simple and convenient for both management and employees. This system will function as a more interactive replacement for the current system.</w:t>
       </w:r>
     </w:p>
     <w:p>
@@ -3157,22 +3119,8 @@
           <w:szCs w:val="24"/>
         </w:rPr>
         <w:tab/>
-      </w:r>
-      <w:r>
-        <w:rPr>
-          <w:sz w:val="24"/>
-          <w:szCs w:val="24"/>
-        </w:rPr>
-        <w:t>The project proposed in this paper plans to solve all of these problems and also add extra features and conveniences past what is required. This project will provide facilities to make clocking in and out as painless and accurate as possible for the employees. This project will also be as extensible and open as possible to allow easy modification of the system and remove the dependence for a third party service. This project will also provide the necessary features to make management of the employees as easy as possible for the project manager.</w:t>
-      </w:r>
-    </w:p>
-    <w:p>
-      <w:pPr>
-        <w:rPr>
-          <w:sz w:val="24"/>
-          <w:szCs w:val="24"/>
-        </w:rPr>
-      </w:pPr>
+        <w:t>The initial setup of the system involves installing the software onto a physical or virtual server that is connected to the company's network. Then there is the installation of the RFID hardware at the main doors of the company building. Once the infrastructure is set up, then accounts are made for each employee along with RFID tags if the employee wishes to use the RFID system.</w:t>
+      </w:r>
     </w:p>
     <w:p>
       <w:pPr>
@@ -3187,160 +3135,171 @@
           <w:szCs w:val="24"/>
         </w:rPr>
         <w:tab/>
-      </w:r>
-      <w:r>
-        <w:rPr>
-          <w:sz w:val="24"/>
-          <w:szCs w:val="24"/>
-        </w:rPr>
-        <w:t>The proposed software system is</w:t>
-      </w:r>
-      <w:r>
-        <w:rPr>
-          <w:sz w:val="24"/>
-          <w:szCs w:val="24"/>
-        </w:rPr>
-        <w:t xml:space="preserve"> a replacement of the c</w:t>
-      </w:r>
-      <w:r>
-        <w:rPr>
-          <w:sz w:val="24"/>
-          <w:szCs w:val="24"/>
-        </w:rPr>
-        <w:t xml:space="preserve">urrent web browser based system. </w:t>
-      </w:r>
-      <w:r>
-        <w:rPr>
-          <w:sz w:val="24"/>
-          <w:szCs w:val="24"/>
-        </w:rPr>
-        <w:t xml:space="preserve">At the lowest </w:t>
-      </w:r>
-      <w:r>
-        <w:rPr>
-          <w:sz w:val="24"/>
-          <w:szCs w:val="24"/>
-        </w:rPr>
-        <w:t>level,</w:t>
-      </w:r>
-      <w:r>
-        <w:rPr>
-          <w:sz w:val="24"/>
-          <w:szCs w:val="24"/>
-        </w:rPr>
-        <w:t xml:space="preserve"> this system will consist of server level software to manage all data and provide a web interface for the users along with an API to allow integration </w:t>
-      </w:r>
-      <w:r>
-        <w:rPr>
-          <w:sz w:val="24"/>
-          <w:szCs w:val="24"/>
-        </w:rPr>
-        <w:t>with</w:t>
-      </w:r>
-      <w:r>
-        <w:rPr>
-          <w:sz w:val="24"/>
-          <w:szCs w:val="24"/>
-        </w:rPr>
-        <w:t xml:space="preserve"> </w:t>
-      </w:r>
-      <w:r>
-        <w:rPr>
-          <w:sz w:val="24"/>
-          <w:szCs w:val="24"/>
-        </w:rPr>
-        <w:t>external</w:t>
-      </w:r>
-      <w:r>
-        <w:rPr>
-          <w:sz w:val="24"/>
-          <w:szCs w:val="24"/>
-        </w:rPr>
-        <w:t xml:space="preserve"> software and hardware</w:t>
-      </w:r>
-      <w:r>
-        <w:rPr>
-          <w:sz w:val="24"/>
-          <w:szCs w:val="24"/>
-        </w:rPr>
-        <w:t>.</w:t>
-      </w:r>
-      <w:r>
-        <w:rPr>
-          <w:sz w:val="24"/>
-          <w:szCs w:val="24"/>
-        </w:rPr>
-        <w:t xml:space="preserve"> The interface will be web based with a focus on being as minimal</w:t>
-      </w:r>
-      <w:r>
-        <w:rPr>
-          <w:sz w:val="24"/>
-          <w:szCs w:val="24"/>
-        </w:rPr>
-        <w:t xml:space="preserve"> and intuitive</w:t>
-      </w:r>
-      <w:r>
-        <w:rPr>
-          <w:sz w:val="24"/>
-          <w:szCs w:val="24"/>
-        </w:rPr>
-        <w:t xml:space="preserve"> as possible while also allowing access to all features provided</w:t>
-      </w:r>
-      <w:r>
-        <w:rPr>
-          <w:sz w:val="24"/>
-          <w:szCs w:val="24"/>
-        </w:rPr>
-        <w:t xml:space="preserve"> and being mobile friendly</w:t>
-      </w:r>
-      <w:r>
-        <w:rPr>
-          <w:sz w:val="24"/>
-          <w:szCs w:val="24"/>
-        </w:rPr>
-        <w:t>.</w:t>
-      </w:r>
-      <w:r>
-        <w:rPr>
-          <w:sz w:val="24"/>
-          <w:szCs w:val="24"/>
-        </w:rPr>
-        <w:t xml:space="preserve"> The interface will also allow management to easily access employee information such as hours worked and predicted schedules for the week.</w:t>
-      </w:r>
-      <w:r>
-        <w:rPr>
-          <w:sz w:val="24"/>
-          <w:szCs w:val="24"/>
-        </w:rPr>
-        <w:t xml:space="preserve"> The interface will even have facilities to allow employees to better manage their schedules such as a feature to request days off or use extra time to leave</w:t>
-      </w:r>
-      <w:r>
-        <w:rPr>
-          <w:sz w:val="24"/>
-          <w:szCs w:val="24"/>
-        </w:rPr>
-        <w:t xml:space="preserve"> work</w:t>
-      </w:r>
-      <w:r>
-        <w:rPr>
-          <w:sz w:val="24"/>
-          <w:szCs w:val="24"/>
-        </w:rPr>
-        <w:t xml:space="preserve"> early.</w:t>
-      </w:r>
-    </w:p>
-    <w:p>
-      <w:pPr>
-        <w:rPr>
-          <w:sz w:val="24"/>
-          <w:szCs w:val="24"/>
-        </w:rPr>
-      </w:pPr>
-      <w:r>
-        <w:rPr>
-          <w:sz w:val="24"/>
-          <w:szCs w:val="24"/>
-        </w:rPr>
+        <w:t>On the employee's side, using this system will be very simple. The employee wears the RFID tag wherever convenient, and when walking into and out of the building the employee swipes the tag on the surface of the RFID node. The RFID node will give an audible tone to indicate that the user has been recorded, and the employee can go about their business. During the day or at the end of the day, the employee uses the web interface to record what they have been doing that day. Alternatively, if the employee does not wish to use the RFID system, the user is allowed to record their starting and ending time through the web interface. If at any point the user wishes to edit or view any of their profile or historical data, they can do so through the web interface as well.</w:t>
+      </w:r>
+    </w:p>
+    <w:p>
+      <w:pPr>
+        <w:ind w:firstLine="720"/>
+        <w:rPr>
+          <w:sz w:val="24"/>
+          <w:szCs w:val="24"/>
+        </w:rPr>
+      </w:pPr>
+      <w:r>
+        <w:rPr>
+          <w:sz w:val="24"/>
+          <w:szCs w:val="24"/>
+        </w:rPr>
+        <w:t>As for management, they will be able to view the data from the employees in order to see what they have been doing and to get their hours worked for the week. The web interface for management is expected to have a chart displaying each day of the week with when the employee started, ended, and for how long they worked on that day. This visualization would greatly simplify the process for management.</w:t>
+      </w:r>
+    </w:p>
+    <w:p>
+      <w:pPr>
+        <w:ind w:firstLine="720"/>
+        <w:rPr>
+          <w:sz w:val="24"/>
+          <w:szCs w:val="24"/>
+        </w:rPr>
+      </w:pPr>
+      <w:r>
+        <w:rPr>
+          <w:sz w:val="24"/>
+          <w:szCs w:val="24"/>
+        </w:rPr>
+        <w:t>This proposed system will be able to solve all of the problems detailed in the problem statement section:</w:t>
+      </w:r>
+    </w:p>
+    <w:p>
+      <w:pPr>
+        <w:pStyle w:val="ListParagraph"/>
+        <w:numPr>
+          <w:ilvl w:val="0"/>
+          <w:numId w:val="18"/>
+        </w:numPr>
+        <w:rPr>
+          <w:sz w:val="24"/>
+          <w:szCs w:val="24"/>
+        </w:rPr>
+      </w:pPr>
+      <w:r>
+        <w:rPr>
+          <w:sz w:val="24"/>
+          <w:szCs w:val="24"/>
+        </w:rPr>
+        <w:t>Since this system runs locally and is not dependent on a third party service, the manager will no longer have to pay for each employee each month. Being a custom made system also gives it the ability to be flexible in terms of features.</w:t>
+      </w:r>
+    </w:p>
+    <w:p>
+      <w:pPr>
+        <w:pStyle w:val="ListParagraph"/>
+        <w:numPr>
+          <w:ilvl w:val="0"/>
+          <w:numId w:val="18"/>
+        </w:numPr>
+        <w:rPr>
+          <w:sz w:val="24"/>
+          <w:szCs w:val="24"/>
+        </w:rPr>
+      </w:pPr>
+      <w:r>
+        <w:rPr>
+          <w:sz w:val="24"/>
+          <w:szCs w:val="24"/>
+        </w:rPr>
+        <w:t>Because of the RFID hardware, employees will no longer have to manually type in their starting and ending times because that will be automatically recorded.</w:t>
+      </w:r>
+    </w:p>
+    <w:p>
+      <w:pPr>
+        <w:pStyle w:val="ListParagraph"/>
+        <w:numPr>
+          <w:ilvl w:val="0"/>
+          <w:numId w:val="18"/>
+        </w:numPr>
+        <w:rPr>
+          <w:sz w:val="24"/>
+          <w:szCs w:val="24"/>
+        </w:rPr>
+      </w:pPr>
+      <w:r>
+        <w:rPr>
+          <w:sz w:val="24"/>
+          <w:szCs w:val="24"/>
+        </w:rPr>
+        <w:t>The manager will have a better idea about what the user schedules are because of the graph that will show the employees' times throughout the week.</w:t>
+      </w:r>
+    </w:p>
+    <w:p>
+      <w:pPr>
+        <w:pStyle w:val="ListParagraph"/>
+        <w:numPr>
+          <w:ilvl w:val="0"/>
+          <w:numId w:val="18"/>
+        </w:numPr>
+        <w:rPr>
+          <w:sz w:val="24"/>
+          <w:szCs w:val="24"/>
+        </w:rPr>
+      </w:pPr>
+      <w:r>
+        <w:rPr>
+          <w:sz w:val="24"/>
+          <w:szCs w:val="24"/>
+        </w:rPr>
+        <w:t>Employees will no longer have to submit their daily emails because all that information will be readily accessible for the manager through the web interface.</w:t>
+      </w:r>
+    </w:p>
+    <w:p>
+      <w:pPr>
+        <w:pStyle w:val="ListParagraph"/>
+        <w:numPr>
+          <w:ilvl w:val="0"/>
+          <w:numId w:val="18"/>
+        </w:numPr>
+        <w:rPr>
+          <w:sz w:val="24"/>
+          <w:szCs w:val="24"/>
+        </w:rPr>
+      </w:pPr>
+      <w:r>
+        <w:rPr>
+          <w:sz w:val="24"/>
+          <w:szCs w:val="24"/>
+        </w:rPr>
+        <w:t>The web interface will no longer be a problem because the interface will no longer have to try to guess the time for an employee because it will already be handled by the RFID system.</w:t>
+      </w:r>
+    </w:p>
+    <w:p>
+      <w:pPr>
+        <w:ind w:left="432"/>
+        <w:rPr>
+          <w:sz w:val="24"/>
+        </w:rPr>
+      </w:pPr>
+    </w:p>
+    <w:p>
+      <w:pPr>
+        <w:pStyle w:val="Heading1"/>
+      </w:pPr>
+      <w:bookmarkStart w:id="15" w:name="_Toc130035449"/>
+      <w:bookmarkStart w:id="16" w:name="_Toc507431069"/>
+      <w:r>
+        <w:t>Requirements for the proposed system design</w:t>
+      </w:r>
+      <w:bookmarkEnd w:id="15"/>
+      <w:bookmarkEnd w:id="16"/>
+    </w:p>
+    <w:p/>
+    <w:p>
+      <w:pPr>
+        <w:rPr>
+          <w:sz w:val="24"/>
+          <w:szCs w:val="24"/>
+        </w:rPr>
+      </w:pPr>
+      <w:r>
+        <w:lastRenderedPageBreak/>
         <w:tab/>
       </w:r>
       <w:r>
@@ -3348,69 +3307,27 @@
           <w:sz w:val="24"/>
           <w:szCs w:val="24"/>
         </w:rPr>
-        <w:t xml:space="preserve">The proposed hardware system </w:t>
-      </w:r>
-      <w:r>
-        <w:rPr>
-          <w:sz w:val="24"/>
-          <w:szCs w:val="24"/>
-        </w:rPr>
-        <w:t xml:space="preserve">consists of radio frequency identification nodes (RFID) to automatically record employee hours. </w:t>
-      </w:r>
-      <w:r>
-        <w:rPr>
-          <w:sz w:val="24"/>
-          <w:szCs w:val="24"/>
-        </w:rPr>
-        <w:t xml:space="preserve">These nodes will have to be custom designed and custom made to </w:t>
-      </w:r>
-      <w:r>
-        <w:rPr>
-          <w:sz w:val="24"/>
-          <w:szCs w:val="24"/>
-        </w:rPr>
-        <w:t>fit the requirements of this project.</w:t>
-      </w:r>
-      <w:r>
-        <w:rPr>
-          <w:sz w:val="24"/>
-          <w:szCs w:val="24"/>
-        </w:rPr>
-        <w:t xml:space="preserve"> A node will be fixed to or near a door so that when an employee walks by, they would just tap their RFID badge to the node to be recorded. The node would then pass a message to the server’s API to tell it w</w:t>
-      </w:r>
-      <w:r>
-        <w:rPr>
-          <w:sz w:val="24"/>
-          <w:szCs w:val="24"/>
-        </w:rPr>
-        <w:t>hich employee was just recorded.</w:t>
-      </w:r>
-      <w:r>
-        <w:rPr>
-          <w:sz w:val="24"/>
-          <w:szCs w:val="24"/>
-        </w:rPr>
-        <w:t xml:space="preserve"> From the first and last time that an employee was recorded, it would be simple to calculate the total hours that they worked for a day.</w:t>
-      </w:r>
-    </w:p>
-    <w:p>
-      <w:pPr>
-        <w:rPr>
-          <w:sz w:val="24"/>
-          <w:szCs w:val="24"/>
-        </w:rPr>
-      </w:pPr>
-      <w:r>
-        <w:rPr>
-          <w:sz w:val="24"/>
-          <w:szCs w:val="24"/>
-        </w:rPr>
-        <w:t>//add 123’s to talk about how this fixes it</w:t>
-      </w:r>
-    </w:p>
-    <w:p>
-      <w:pPr>
-        <w:ind w:left="432"/>
+        <w:t xml:space="preserve">The requirements for this system are fairly small. The system will require a Linux server to run on that is connected to the company's network. The RFID nodes will need mounting hardware to be able to be installed next to the doorways. The RFID nodes will also need an outlet so they can be connected to power, and </w:t>
+      </w:r>
+      <w:proofErr w:type="spellStart"/>
+      <w:r>
+        <w:rPr>
+          <w:sz w:val="24"/>
+          <w:szCs w:val="24"/>
+        </w:rPr>
+        <w:t>WiFi</w:t>
+      </w:r>
+      <w:proofErr w:type="spellEnd"/>
+      <w:r>
+        <w:rPr>
+          <w:sz w:val="24"/>
+          <w:szCs w:val="24"/>
+        </w:rPr>
+        <w:t xml:space="preserve"> access so they can communicate with the server.</w:t>
+      </w:r>
+    </w:p>
+    <w:p>
+      <w:pPr>
         <w:rPr>
           <w:sz w:val="24"/>
         </w:rPr>
@@ -3420,115 +3337,13 @@
       <w:pPr>
         <w:pStyle w:val="Heading1"/>
       </w:pPr>
-      <w:bookmarkStart w:id="14" w:name="_Toc130035449"/>
-      <w:bookmarkStart w:id="15" w:name="_Toc507431069"/>
-      <w:r>
-        <w:t>Requirements for the proposed system design</w:t>
-      </w:r>
-      <w:bookmarkEnd w:id="14"/>
-      <w:bookmarkEnd w:id="15"/>
-    </w:p>
-    <w:p/>
-    <w:p>
-      <w:pPr>
-        <w:rPr>
-          <w:sz w:val="24"/>
-          <w:szCs w:val="24"/>
-        </w:rPr>
-      </w:pPr>
-      <w:r>
-        <w:tab/>
-      </w:r>
-      <w:r>
-        <w:rPr>
-          <w:sz w:val="24"/>
-          <w:szCs w:val="24"/>
-        </w:rPr>
-        <w:t xml:space="preserve">The requirements for this system </w:t>
-      </w:r>
-      <w:r>
-        <w:rPr>
-          <w:sz w:val="24"/>
-          <w:szCs w:val="24"/>
-        </w:rPr>
-        <w:t xml:space="preserve">are fairly short and simple. </w:t>
-      </w:r>
-      <w:r>
-        <w:rPr>
-          <w:sz w:val="24"/>
-          <w:szCs w:val="24"/>
-        </w:rPr>
-        <w:t xml:space="preserve">The system will not interfere with current business processes. </w:t>
-      </w:r>
-      <w:r>
-        <w:rPr>
-          <w:sz w:val="24"/>
-          <w:szCs w:val="24"/>
-        </w:rPr>
-        <w:t xml:space="preserve">The </w:t>
-      </w:r>
-      <w:r>
-        <w:rPr>
-          <w:sz w:val="24"/>
-          <w:szCs w:val="24"/>
-        </w:rPr>
-        <w:t xml:space="preserve">hardware </w:t>
-      </w:r>
-      <w:r>
-        <w:rPr>
-          <w:sz w:val="24"/>
-          <w:szCs w:val="24"/>
-        </w:rPr>
-        <w:t xml:space="preserve">system will be made using commercial off-the-shelf components. </w:t>
-      </w:r>
-      <w:r>
-        <w:rPr>
-          <w:sz w:val="24"/>
-          <w:szCs w:val="24"/>
-        </w:rPr>
-        <w:t xml:space="preserve">The software system will be made using common open source frameworks along with custom written code. </w:t>
-      </w:r>
-      <w:r>
-        <w:rPr>
-          <w:sz w:val="24"/>
-          <w:szCs w:val="24"/>
-        </w:rPr>
-        <w:t xml:space="preserve">The interface for this system will be both intuitive and easy to use while also being compatible with all major web clients. All software tools needed will be free to use and open source as to allow low development cost. </w:t>
-      </w:r>
-    </w:p>
-    <w:p>
-      <w:pPr>
-        <w:rPr>
-          <w:sz w:val="24"/>
-          <w:szCs w:val="24"/>
-        </w:rPr>
-      </w:pPr>
-      <w:r>
-        <w:rPr>
-          <w:sz w:val="24"/>
-          <w:szCs w:val="24"/>
-        </w:rPr>
-        <w:t>//physical requirements</w:t>
-      </w:r>
-    </w:p>
-    <w:p>
-      <w:pPr>
-        <w:rPr>
-          <w:sz w:val="24"/>
-        </w:rPr>
-      </w:pPr>
-    </w:p>
-    <w:p>
-      <w:pPr>
-        <w:pStyle w:val="Heading1"/>
-      </w:pPr>
-      <w:bookmarkStart w:id="16" w:name="_Toc130035450"/>
-      <w:bookmarkStart w:id="17" w:name="_Toc507431070"/>
+      <w:bookmarkStart w:id="17" w:name="_Toc130035450"/>
+      <w:bookmarkStart w:id="18" w:name="_Toc507431070"/>
       <w:r>
         <w:t>Implementation plan</w:t>
       </w:r>
-      <w:bookmarkEnd w:id="16"/>
       <w:bookmarkEnd w:id="17"/>
+      <w:bookmarkEnd w:id="18"/>
       <w:r>
         <w:t xml:space="preserve"> </w:t>
       </w:r>
@@ -3675,8 +3490,8 @@
       <w:pPr>
         <w:pStyle w:val="Heading1"/>
       </w:pPr>
-      <w:bookmarkStart w:id="18" w:name="_Toc130035451"/>
-      <w:bookmarkStart w:id="19" w:name="_Toc507431071"/>
+      <w:bookmarkStart w:id="19" w:name="_Toc130035451"/>
+      <w:bookmarkStart w:id="20" w:name="_Toc507431071"/>
       <w:r>
         <w:t xml:space="preserve">Request for support </w:t>
       </w:r>
@@ -3686,8 +3501,8 @@
       <w:r>
         <w:t>if needed</w:t>
       </w:r>
-      <w:bookmarkEnd w:id="18"/>
       <w:bookmarkEnd w:id="19"/>
+      <w:bookmarkEnd w:id="20"/>
     </w:p>
     <w:p/>
     <w:p>
@@ -3723,6 +3538,13 @@
           <w:sz w:val="24"/>
           <w:szCs w:val="24"/>
         </w:rPr>
+        <w:t xml:space="preserve"> company</w:t>
+      </w:r>
+      <w:r>
+        <w:rPr>
+          <w:sz w:val="24"/>
+          <w:szCs w:val="24"/>
+        </w:rPr>
         <w:t xml:space="preserve"> is planned to be needed. </w:t>
       </w:r>
       <w:r>
@@ -3732,14 +3554,13 @@
         </w:rPr>
         <w:t>All expenses</w:t>
       </w:r>
-    </w:p>
-    <w:p>
-      <w:pPr>
-        <w:rPr>
-          <w:sz w:val="24"/>
-          <w:szCs w:val="24"/>
-        </w:rPr>
-      </w:pPr>
+      <w:r>
+        <w:rPr>
+          <w:sz w:val="24"/>
+          <w:szCs w:val="24"/>
+        </w:rPr>
+        <w:t xml:space="preserve"> </w:t>
+      </w:r>
       <w:r>
         <w:rPr>
           <w:sz w:val="24"/>
@@ -3810,7 +3631,7 @@
         </w:rPr>
         <w:t>eserve the time of the company</w:t>
       </w:r>
-      <w:bookmarkStart w:id="20" w:name="_Toc130035452"/>
+      <w:bookmarkStart w:id="21" w:name="_Toc130035452"/>
       <w:r>
         <w:rPr>
           <w:sz w:val="24"/>
@@ -3879,6 +3700,44 @@
     </w:p>
     <w:p>
       <w:pPr>
+        <w:rPr>
+          <w:sz w:val="24"/>
+          <w:szCs w:val="24"/>
+        </w:rPr>
+      </w:pPr>
+      <w:r>
+        <w:rPr>
+          <w:sz w:val="24"/>
+          <w:szCs w:val="24"/>
+        </w:rPr>
+        <w:t xml:space="preserve">//say that no support is needed </w:t>
+      </w:r>
+      <w:r>
+        <w:rPr>
+          <w:sz w:val="24"/>
+          <w:szCs w:val="24"/>
+        </w:rPr>
+        <w:t xml:space="preserve">from the </w:t>
+      </w:r>
+      <w:proofErr w:type="spellStart"/>
+      <w:r>
+        <w:rPr>
+          <w:sz w:val="24"/>
+          <w:szCs w:val="24"/>
+        </w:rPr>
+        <w:t>cmps</w:t>
+      </w:r>
+      <w:proofErr w:type="spellEnd"/>
+      <w:r>
+        <w:rPr>
+          <w:sz w:val="24"/>
+          <w:szCs w:val="24"/>
+        </w:rPr>
+        <w:t xml:space="preserve"> department</w:t>
+      </w:r>
+    </w:p>
+    <w:p>
+      <w:pPr>
         <w:pStyle w:val="Heading1"/>
         <w:rPr>
           <w:sz w:val="24"/>
@@ -3888,15 +3747,16 @@
       <w:r>
         <w:br w:type="page"/>
       </w:r>
-      <w:bookmarkStart w:id="21" w:name="_Toc507431072"/>
-      <w:r>
+      <w:bookmarkStart w:id="22" w:name="_Toc507431072"/>
+      <w:r>
+        <w:lastRenderedPageBreak/>
         <w:t>D</w:t>
       </w:r>
       <w:r>
         <w:t>evelopment time frame and cost</w:t>
       </w:r>
-      <w:bookmarkEnd w:id="20"/>
       <w:bookmarkEnd w:id="21"/>
+      <w:bookmarkEnd w:id="22"/>
     </w:p>
     <w:p>
       <w:pPr>
@@ -4619,10 +4479,8 @@
                 <w:sz w:val="24"/>
                 <w:szCs w:val="24"/>
               </w:rPr>
-              <w:t>3</w:t>
-            </w:r>
-            <w:bookmarkStart w:id="22" w:name="_GoBack"/>
-            <w:bookmarkEnd w:id="22"/>
+              <w:t>4</w:t>
+            </w:r>
           </w:p>
         </w:tc>
         <w:tc>
@@ -4637,6 +4495,13 @@
                 <w:szCs w:val="24"/>
               </w:rPr>
             </w:pPr>
+            <w:r>
+              <w:rPr>
+                <w:sz w:val="24"/>
+                <w:szCs w:val="24"/>
+              </w:rPr>
+              <w:t>2</w:t>
+            </w:r>
           </w:p>
         </w:tc>
         <w:tc>
@@ -4651,6 +4516,13 @@
                 <w:szCs w:val="24"/>
               </w:rPr>
             </w:pPr>
+            <w:r>
+              <w:rPr>
+                <w:sz w:val="24"/>
+                <w:szCs w:val="24"/>
+              </w:rPr>
+              <w:t>1</w:t>
+            </w:r>
           </w:p>
         </w:tc>
         <w:tc>
@@ -4819,6 +4691,13 @@
                 <w:szCs w:val="24"/>
               </w:rPr>
             </w:pPr>
+            <w:r>
+              <w:rPr>
+                <w:sz w:val="24"/>
+                <w:szCs w:val="24"/>
+              </w:rPr>
+              <w:t>13</w:t>
+            </w:r>
           </w:p>
         </w:tc>
         <w:tc>
@@ -4833,6 +4712,13 @@
                 <w:szCs w:val="24"/>
               </w:rPr>
             </w:pPr>
+            <w:r>
+              <w:rPr>
+                <w:sz w:val="24"/>
+                <w:szCs w:val="24"/>
+              </w:rPr>
+              <w:t>16.88%</w:t>
+            </w:r>
           </w:p>
         </w:tc>
       </w:tr>
@@ -4919,6 +4805,13 @@
                 <w:szCs w:val="24"/>
               </w:rPr>
             </w:pPr>
+            <w:r>
+              <w:rPr>
+                <w:sz w:val="24"/>
+                <w:szCs w:val="24"/>
+              </w:rPr>
+              <w:t>1</w:t>
+            </w:r>
           </w:p>
         </w:tc>
         <w:tc>
@@ -4933,6 +4826,13 @@
                 <w:szCs w:val="24"/>
               </w:rPr>
             </w:pPr>
+            <w:r>
+              <w:rPr>
+                <w:sz w:val="24"/>
+                <w:szCs w:val="24"/>
+              </w:rPr>
+              <w:t>2</w:t>
+            </w:r>
           </w:p>
         </w:tc>
         <w:tc>
@@ -4947,6 +4847,13 @@
                 <w:szCs w:val="24"/>
               </w:rPr>
             </w:pPr>
+            <w:r>
+              <w:rPr>
+                <w:sz w:val="24"/>
+                <w:szCs w:val="24"/>
+              </w:rPr>
+              <w:t>2</w:t>
+            </w:r>
           </w:p>
         </w:tc>
         <w:tc>
@@ -4961,6 +4868,13 @@
                 <w:szCs w:val="24"/>
               </w:rPr>
             </w:pPr>
+            <w:r>
+              <w:rPr>
+                <w:sz w:val="24"/>
+                <w:szCs w:val="24"/>
+              </w:rPr>
+              <w:t>1</w:t>
+            </w:r>
           </w:p>
         </w:tc>
         <w:tc>
@@ -5115,6 +5029,13 @@
                 <w:szCs w:val="24"/>
               </w:rPr>
             </w:pPr>
+            <w:r>
+              <w:rPr>
+                <w:sz w:val="24"/>
+                <w:szCs w:val="24"/>
+              </w:rPr>
+              <w:t>7</w:t>
+            </w:r>
           </w:p>
         </w:tc>
         <w:tc>
@@ -5129,6 +5050,13 @@
                 <w:szCs w:val="24"/>
               </w:rPr>
             </w:pPr>
+            <w:r>
+              <w:rPr>
+                <w:sz w:val="24"/>
+                <w:szCs w:val="24"/>
+              </w:rPr>
+              <w:t>9.09%</w:t>
+            </w:r>
           </w:p>
         </w:tc>
       </w:tr>
@@ -5222,6 +5150,13 @@
                 <w:szCs w:val="24"/>
               </w:rPr>
             </w:pPr>
+            <w:r>
+              <w:rPr>
+                <w:sz w:val="24"/>
+                <w:szCs w:val="24"/>
+              </w:rPr>
+              <w:t>1</w:t>
+            </w:r>
           </w:p>
         </w:tc>
         <w:tc>
@@ -5236,6 +5171,13 @@
                 <w:szCs w:val="24"/>
               </w:rPr>
             </w:pPr>
+            <w:r>
+              <w:rPr>
+                <w:sz w:val="24"/>
+                <w:szCs w:val="24"/>
+              </w:rPr>
+              <w:t>2</w:t>
+            </w:r>
           </w:p>
         </w:tc>
         <w:tc>
@@ -5250,6 +5192,13 @@
                 <w:szCs w:val="24"/>
               </w:rPr>
             </w:pPr>
+            <w:r>
+              <w:rPr>
+                <w:sz w:val="24"/>
+                <w:szCs w:val="24"/>
+              </w:rPr>
+              <w:t>3</w:t>
+            </w:r>
           </w:p>
         </w:tc>
         <w:tc>
@@ -5264,6 +5213,13 @@
                 <w:szCs w:val="24"/>
               </w:rPr>
             </w:pPr>
+            <w:r>
+              <w:rPr>
+                <w:sz w:val="24"/>
+                <w:szCs w:val="24"/>
+              </w:rPr>
+              <w:t>3</w:t>
+            </w:r>
           </w:p>
         </w:tc>
         <w:tc>
@@ -5278,6 +5234,13 @@
                 <w:szCs w:val="24"/>
               </w:rPr>
             </w:pPr>
+            <w:r>
+              <w:rPr>
+                <w:sz w:val="24"/>
+                <w:szCs w:val="24"/>
+              </w:rPr>
+              <w:t>3</w:t>
+            </w:r>
           </w:p>
         </w:tc>
         <w:tc>
@@ -5292,6 +5255,13 @@
                 <w:szCs w:val="24"/>
               </w:rPr>
             </w:pPr>
+            <w:r>
+              <w:rPr>
+                <w:sz w:val="24"/>
+                <w:szCs w:val="24"/>
+              </w:rPr>
+              <w:t>3</w:t>
+            </w:r>
           </w:p>
         </w:tc>
         <w:tc>
@@ -5306,6 +5276,13 @@
                 <w:szCs w:val="24"/>
               </w:rPr>
             </w:pPr>
+            <w:r>
+              <w:rPr>
+                <w:sz w:val="24"/>
+                <w:szCs w:val="24"/>
+              </w:rPr>
+              <w:t>2</w:t>
+            </w:r>
           </w:p>
         </w:tc>
         <w:tc>
@@ -5320,6 +5297,13 @@
                 <w:szCs w:val="24"/>
               </w:rPr>
             </w:pPr>
+            <w:r>
+              <w:rPr>
+                <w:sz w:val="24"/>
+                <w:szCs w:val="24"/>
+              </w:rPr>
+              <w:t>1</w:t>
+            </w:r>
           </w:p>
         </w:tc>
         <w:tc>
@@ -5404,6 +5388,13 @@
                 <w:szCs w:val="24"/>
               </w:rPr>
             </w:pPr>
+            <w:r>
+              <w:rPr>
+                <w:sz w:val="24"/>
+                <w:szCs w:val="24"/>
+              </w:rPr>
+              <w:t>18</w:t>
+            </w:r>
           </w:p>
         </w:tc>
         <w:tc>
@@ -5418,6 +5409,13 @@
                 <w:szCs w:val="24"/>
               </w:rPr>
             </w:pPr>
+            <w:r>
+              <w:rPr>
+                <w:sz w:val="24"/>
+                <w:szCs w:val="24"/>
+              </w:rPr>
+              <w:t>23.28%</w:t>
+            </w:r>
           </w:p>
         </w:tc>
       </w:tr>
@@ -5539,6 +5537,13 @@
                 <w:szCs w:val="24"/>
               </w:rPr>
             </w:pPr>
+            <w:r>
+              <w:rPr>
+                <w:sz w:val="24"/>
+                <w:szCs w:val="24"/>
+              </w:rPr>
+              <w:t>1</w:t>
+            </w:r>
           </w:p>
         </w:tc>
         <w:tc>
@@ -5553,6 +5558,13 @@
                 <w:szCs w:val="24"/>
               </w:rPr>
             </w:pPr>
+            <w:r>
+              <w:rPr>
+                <w:sz w:val="24"/>
+                <w:szCs w:val="24"/>
+              </w:rPr>
+              <w:t>1</w:t>
+            </w:r>
           </w:p>
         </w:tc>
         <w:tc>
@@ -5567,6 +5579,13 @@
                 <w:szCs w:val="24"/>
               </w:rPr>
             </w:pPr>
+            <w:r>
+              <w:rPr>
+                <w:sz w:val="24"/>
+                <w:szCs w:val="24"/>
+              </w:rPr>
+              <w:t>1</w:t>
+            </w:r>
           </w:p>
         </w:tc>
         <w:tc>
@@ -5581,6 +5600,13 @@
                 <w:szCs w:val="24"/>
               </w:rPr>
             </w:pPr>
+            <w:r>
+              <w:rPr>
+                <w:sz w:val="24"/>
+                <w:szCs w:val="24"/>
+              </w:rPr>
+              <w:t>1</w:t>
+            </w:r>
           </w:p>
         </w:tc>
         <w:tc>
@@ -5595,6 +5621,13 @@
                 <w:szCs w:val="24"/>
               </w:rPr>
             </w:pPr>
+            <w:r>
+              <w:rPr>
+                <w:sz w:val="24"/>
+                <w:szCs w:val="24"/>
+              </w:rPr>
+              <w:t>1</w:t>
+            </w:r>
           </w:p>
         </w:tc>
         <w:tc>
@@ -5609,6 +5642,13 @@
                 <w:szCs w:val="24"/>
               </w:rPr>
             </w:pPr>
+            <w:r>
+              <w:rPr>
+                <w:sz w:val="24"/>
+                <w:szCs w:val="24"/>
+              </w:rPr>
+              <w:t>1</w:t>
+            </w:r>
           </w:p>
         </w:tc>
         <w:tc>
@@ -5623,6 +5663,13 @@
                 <w:szCs w:val="24"/>
               </w:rPr>
             </w:pPr>
+            <w:r>
+              <w:rPr>
+                <w:sz w:val="24"/>
+                <w:szCs w:val="24"/>
+              </w:rPr>
+              <w:t>2</w:t>
+            </w:r>
           </w:p>
         </w:tc>
         <w:tc>
@@ -5693,6 +5740,13 @@
                 <w:szCs w:val="24"/>
               </w:rPr>
             </w:pPr>
+            <w:r>
+              <w:rPr>
+                <w:sz w:val="24"/>
+                <w:szCs w:val="24"/>
+              </w:rPr>
+              <w:t>8</w:t>
+            </w:r>
           </w:p>
         </w:tc>
         <w:tc>
@@ -5707,6 +5761,13 @@
                 <w:szCs w:val="24"/>
               </w:rPr>
             </w:pPr>
+            <w:r>
+              <w:rPr>
+                <w:sz w:val="24"/>
+                <w:szCs w:val="24"/>
+              </w:rPr>
+              <w:t>10.39%</w:t>
+            </w:r>
           </w:p>
         </w:tc>
       </w:tr>
@@ -5842,6 +5903,13 @@
                 <w:szCs w:val="24"/>
               </w:rPr>
             </w:pPr>
+            <w:r>
+              <w:rPr>
+                <w:sz w:val="24"/>
+                <w:szCs w:val="24"/>
+              </w:rPr>
+              <w:t>1</w:t>
+            </w:r>
           </w:p>
         </w:tc>
         <w:tc>
@@ -5856,6 +5924,13 @@
                 <w:szCs w:val="24"/>
               </w:rPr>
             </w:pPr>
+            <w:r>
+              <w:rPr>
+                <w:sz w:val="24"/>
+                <w:szCs w:val="24"/>
+              </w:rPr>
+              <w:t>1</w:t>
+            </w:r>
           </w:p>
         </w:tc>
         <w:tc>
@@ -5870,6 +5945,13 @@
                 <w:szCs w:val="24"/>
               </w:rPr>
             </w:pPr>
+            <w:r>
+              <w:rPr>
+                <w:sz w:val="24"/>
+                <w:szCs w:val="24"/>
+              </w:rPr>
+              <w:t>1</w:t>
+            </w:r>
           </w:p>
         </w:tc>
         <w:tc>
@@ -5884,6 +5966,13 @@
                 <w:szCs w:val="24"/>
               </w:rPr>
             </w:pPr>
+            <w:r>
+              <w:rPr>
+                <w:sz w:val="24"/>
+                <w:szCs w:val="24"/>
+              </w:rPr>
+              <w:t>2</w:t>
+            </w:r>
           </w:p>
         </w:tc>
         <w:tc>
@@ -5898,6 +5987,13 @@
                 <w:szCs w:val="24"/>
               </w:rPr>
             </w:pPr>
+            <w:r>
+              <w:rPr>
+                <w:sz w:val="24"/>
+                <w:szCs w:val="24"/>
+              </w:rPr>
+              <w:t>1</w:t>
+            </w:r>
           </w:p>
         </w:tc>
         <w:tc>
@@ -5912,6 +6008,13 @@
                 <w:szCs w:val="24"/>
               </w:rPr>
             </w:pPr>
+            <w:r>
+              <w:rPr>
+                <w:sz w:val="24"/>
+                <w:szCs w:val="24"/>
+              </w:rPr>
+              <w:t>1</w:t>
+            </w:r>
           </w:p>
         </w:tc>
         <w:tc>
@@ -5926,6 +6029,13 @@
                 <w:szCs w:val="24"/>
               </w:rPr>
             </w:pPr>
+            <w:r>
+              <w:rPr>
+                <w:sz w:val="24"/>
+                <w:szCs w:val="24"/>
+              </w:rPr>
+              <w:t>1</w:t>
+            </w:r>
           </w:p>
         </w:tc>
         <w:tc>
@@ -5940,6 +6050,13 @@
                 <w:szCs w:val="24"/>
               </w:rPr>
             </w:pPr>
+            <w:r>
+              <w:rPr>
+                <w:sz w:val="24"/>
+                <w:szCs w:val="24"/>
+              </w:rPr>
+              <w:t>1</w:t>
+            </w:r>
           </w:p>
         </w:tc>
         <w:tc>
@@ -5954,6 +6071,13 @@
                 <w:szCs w:val="24"/>
               </w:rPr>
             </w:pPr>
+            <w:r>
+              <w:rPr>
+                <w:sz w:val="24"/>
+                <w:szCs w:val="24"/>
+              </w:rPr>
+              <w:t>1</w:t>
+            </w:r>
           </w:p>
         </w:tc>
         <w:tc>
@@ -5982,6 +6106,13 @@
                 <w:szCs w:val="24"/>
               </w:rPr>
             </w:pPr>
+            <w:r>
+              <w:rPr>
+                <w:sz w:val="24"/>
+                <w:szCs w:val="24"/>
+              </w:rPr>
+              <w:t>10</w:t>
+            </w:r>
           </w:p>
         </w:tc>
         <w:tc>
@@ -5996,6 +6127,13 @@
                 <w:szCs w:val="24"/>
               </w:rPr>
             </w:pPr>
+            <w:r>
+              <w:rPr>
+                <w:sz w:val="24"/>
+                <w:szCs w:val="24"/>
+              </w:rPr>
+              <w:t>12.99%</w:t>
+            </w:r>
           </w:p>
         </w:tc>
       </w:tr>
@@ -6187,6 +6325,13 @@
                 <w:szCs w:val="24"/>
               </w:rPr>
             </w:pPr>
+            <w:r>
+              <w:rPr>
+                <w:sz w:val="24"/>
+                <w:szCs w:val="24"/>
+              </w:rPr>
+              <w:t>2</w:t>
+            </w:r>
           </w:p>
         </w:tc>
         <w:tc>
@@ -6201,6 +6346,13 @@
                 <w:szCs w:val="24"/>
               </w:rPr>
             </w:pPr>
+            <w:r>
+              <w:rPr>
+                <w:sz w:val="24"/>
+                <w:szCs w:val="24"/>
+              </w:rPr>
+              <w:t>2</w:t>
+            </w:r>
           </w:p>
         </w:tc>
         <w:tc>
@@ -6215,6 +6367,13 @@
                 <w:szCs w:val="24"/>
               </w:rPr>
             </w:pPr>
+            <w:r>
+              <w:rPr>
+                <w:sz w:val="24"/>
+                <w:szCs w:val="24"/>
+              </w:rPr>
+              <w:t>4</w:t>
+            </w:r>
           </w:p>
         </w:tc>
         <w:tc>
@@ -6229,6 +6388,13 @@
                 <w:szCs w:val="24"/>
               </w:rPr>
             </w:pPr>
+            <w:r>
+              <w:rPr>
+                <w:sz w:val="24"/>
+                <w:szCs w:val="24"/>
+              </w:rPr>
+              <w:t>3</w:t>
+            </w:r>
           </w:p>
         </w:tc>
         <w:tc>
@@ -6243,6 +6409,13 @@
                 <w:szCs w:val="24"/>
               </w:rPr>
             </w:pPr>
+            <w:r>
+              <w:rPr>
+                <w:sz w:val="24"/>
+                <w:szCs w:val="24"/>
+              </w:rPr>
+              <w:t>2</w:t>
+            </w:r>
           </w:p>
         </w:tc>
         <w:tc>
@@ -6257,6 +6430,13 @@
                 <w:szCs w:val="24"/>
               </w:rPr>
             </w:pPr>
+            <w:r>
+              <w:rPr>
+                <w:sz w:val="24"/>
+                <w:szCs w:val="24"/>
+              </w:rPr>
+              <w:t>2</w:t>
+            </w:r>
           </w:p>
         </w:tc>
         <w:tc>
@@ -6271,6 +6451,13 @@
                 <w:szCs w:val="24"/>
               </w:rPr>
             </w:pPr>
+            <w:r>
+              <w:rPr>
+                <w:sz w:val="24"/>
+                <w:szCs w:val="24"/>
+              </w:rPr>
+              <w:t>15</w:t>
+            </w:r>
           </w:p>
         </w:tc>
         <w:tc>
@@ -6285,6 +6472,13 @@
                 <w:szCs w:val="24"/>
               </w:rPr>
             </w:pPr>
+            <w:r>
+              <w:rPr>
+                <w:sz w:val="24"/>
+                <w:szCs w:val="24"/>
+              </w:rPr>
+              <w:t>19.48%</w:t>
+            </w:r>
           </w:p>
         </w:tc>
       </w:tr>
@@ -6518,6 +6712,13 @@
                 <w:szCs w:val="24"/>
               </w:rPr>
             </w:pPr>
+            <w:r>
+              <w:rPr>
+                <w:sz w:val="24"/>
+                <w:szCs w:val="24"/>
+              </w:rPr>
+              <w:t>1</w:t>
+            </w:r>
           </w:p>
         </w:tc>
         <w:tc>
@@ -6532,6 +6733,13 @@
                 <w:szCs w:val="24"/>
               </w:rPr>
             </w:pPr>
+            <w:r>
+              <w:rPr>
+                <w:sz w:val="24"/>
+                <w:szCs w:val="24"/>
+              </w:rPr>
+              <w:t>2</w:t>
+            </w:r>
           </w:p>
         </w:tc>
         <w:tc>
@@ -6546,6 +6754,13 @@
                 <w:szCs w:val="24"/>
               </w:rPr>
             </w:pPr>
+            <w:r>
+              <w:rPr>
+                <w:sz w:val="24"/>
+                <w:szCs w:val="24"/>
+              </w:rPr>
+              <w:t>3</w:t>
+            </w:r>
           </w:p>
         </w:tc>
         <w:tc>
@@ -6560,6 +6775,13 @@
                 <w:szCs w:val="24"/>
               </w:rPr>
             </w:pPr>
+            <w:r>
+              <w:rPr>
+                <w:sz w:val="24"/>
+                <w:szCs w:val="24"/>
+              </w:rPr>
+              <w:t>6</w:t>
+            </w:r>
           </w:p>
         </w:tc>
         <w:tc>
@@ -6574,6 +6796,13 @@
                 <w:szCs w:val="24"/>
               </w:rPr>
             </w:pPr>
+            <w:r>
+              <w:rPr>
+                <w:sz w:val="24"/>
+                <w:szCs w:val="24"/>
+              </w:rPr>
+              <w:t>7.79%</w:t>
+            </w:r>
           </w:p>
         </w:tc>
       </w:tr>
@@ -6667,6 +6896,13 @@
                 <w:szCs w:val="24"/>
               </w:rPr>
             </w:pPr>
+            <w:r>
+              <w:rPr>
+                <w:sz w:val="24"/>
+                <w:szCs w:val="24"/>
+              </w:rPr>
+              <w:t>5</w:t>
+            </w:r>
           </w:p>
         </w:tc>
         <w:tc>
@@ -6681,6 +6917,13 @@
                 <w:szCs w:val="24"/>
               </w:rPr>
             </w:pPr>
+            <w:r>
+              <w:rPr>
+                <w:sz w:val="24"/>
+                <w:szCs w:val="24"/>
+              </w:rPr>
+              <w:t>5</w:t>
+            </w:r>
           </w:p>
         </w:tc>
         <w:tc>
@@ -6695,6 +6938,13 @@
                 <w:szCs w:val="24"/>
               </w:rPr>
             </w:pPr>
+            <w:r>
+              <w:rPr>
+                <w:sz w:val="24"/>
+                <w:szCs w:val="24"/>
+              </w:rPr>
+              <w:t>5</w:t>
+            </w:r>
           </w:p>
         </w:tc>
         <w:tc>
@@ -6709,6 +6959,13 @@
                 <w:szCs w:val="24"/>
               </w:rPr>
             </w:pPr>
+            <w:r>
+              <w:rPr>
+                <w:sz w:val="24"/>
+                <w:szCs w:val="24"/>
+              </w:rPr>
+              <w:t>5</w:t>
+            </w:r>
           </w:p>
         </w:tc>
         <w:tc>
@@ -6723,6 +6980,13 @@
                 <w:szCs w:val="24"/>
               </w:rPr>
             </w:pPr>
+            <w:r>
+              <w:rPr>
+                <w:sz w:val="24"/>
+                <w:szCs w:val="24"/>
+              </w:rPr>
+              <w:t>5</w:t>
+            </w:r>
           </w:p>
         </w:tc>
         <w:tc>
@@ -6737,6 +7001,13 @@
                 <w:szCs w:val="24"/>
               </w:rPr>
             </w:pPr>
+            <w:r>
+              <w:rPr>
+                <w:sz w:val="24"/>
+                <w:szCs w:val="24"/>
+              </w:rPr>
+              <w:t>5</w:t>
+            </w:r>
           </w:p>
         </w:tc>
         <w:tc>
@@ -6751,6 +7022,13 @@
                 <w:szCs w:val="24"/>
               </w:rPr>
             </w:pPr>
+            <w:r>
+              <w:rPr>
+                <w:sz w:val="24"/>
+                <w:szCs w:val="24"/>
+              </w:rPr>
+              <w:t>5</w:t>
+            </w:r>
           </w:p>
         </w:tc>
         <w:tc>
@@ -6765,6 +7043,13 @@
                 <w:szCs w:val="24"/>
               </w:rPr>
             </w:pPr>
+            <w:r>
+              <w:rPr>
+                <w:sz w:val="24"/>
+                <w:szCs w:val="24"/>
+              </w:rPr>
+              <w:t>5</w:t>
+            </w:r>
           </w:p>
         </w:tc>
         <w:tc>
@@ -6779,6 +7064,13 @@
                 <w:szCs w:val="24"/>
               </w:rPr>
             </w:pPr>
+            <w:r>
+              <w:rPr>
+                <w:sz w:val="24"/>
+                <w:szCs w:val="24"/>
+              </w:rPr>
+              <w:t>5</w:t>
+            </w:r>
           </w:p>
         </w:tc>
         <w:tc>
@@ -6793,6 +7085,13 @@
                 <w:szCs w:val="24"/>
               </w:rPr>
             </w:pPr>
+            <w:r>
+              <w:rPr>
+                <w:sz w:val="24"/>
+                <w:szCs w:val="24"/>
+              </w:rPr>
+              <w:t>5</w:t>
+            </w:r>
           </w:p>
         </w:tc>
         <w:tc>
@@ -6807,6 +7106,13 @@
                 <w:szCs w:val="24"/>
               </w:rPr>
             </w:pPr>
+            <w:r>
+              <w:rPr>
+                <w:sz w:val="24"/>
+                <w:szCs w:val="24"/>
+              </w:rPr>
+              <w:t>5</w:t>
+            </w:r>
           </w:p>
         </w:tc>
         <w:tc>
@@ -6821,6 +7127,13 @@
                 <w:szCs w:val="24"/>
               </w:rPr>
             </w:pPr>
+            <w:r>
+              <w:rPr>
+                <w:sz w:val="24"/>
+                <w:szCs w:val="24"/>
+              </w:rPr>
+              <w:t>5</w:t>
+            </w:r>
           </w:p>
         </w:tc>
         <w:tc>
@@ -6835,6 +7148,13 @@
                 <w:szCs w:val="24"/>
               </w:rPr>
             </w:pPr>
+            <w:r>
+              <w:rPr>
+                <w:sz w:val="24"/>
+                <w:szCs w:val="24"/>
+              </w:rPr>
+              <w:t>5</w:t>
+            </w:r>
           </w:p>
         </w:tc>
         <w:tc>
@@ -6849,6 +7169,13 @@
                 <w:szCs w:val="24"/>
               </w:rPr>
             </w:pPr>
+            <w:r>
+              <w:rPr>
+                <w:sz w:val="24"/>
+                <w:szCs w:val="24"/>
+              </w:rPr>
+              <w:t>5</w:t>
+            </w:r>
           </w:p>
         </w:tc>
         <w:tc>
@@ -6863,6 +7190,13 @@
                 <w:szCs w:val="24"/>
               </w:rPr>
             </w:pPr>
+            <w:r>
+              <w:rPr>
+                <w:sz w:val="24"/>
+                <w:szCs w:val="24"/>
+              </w:rPr>
+              <w:t>77</w:t>
+            </w:r>
           </w:p>
         </w:tc>
         <w:tc>
@@ -7021,6 +7355,13 @@
                 <w:szCs w:val="24"/>
               </w:rPr>
             </w:pPr>
+            <w:r>
+              <w:rPr>
+                <w:sz w:val="24"/>
+                <w:szCs w:val="24"/>
+              </w:rPr>
+              <w:t>MFRC522 Arduino RFID Module</w:t>
+            </w:r>
           </w:p>
         </w:tc>
         <w:tc>
@@ -7034,6 +7375,13 @@
                 <w:szCs w:val="24"/>
               </w:rPr>
             </w:pPr>
+            <w:r>
+              <w:rPr>
+                <w:sz w:val="24"/>
+                <w:szCs w:val="24"/>
+              </w:rPr>
+              <w:t>$4.99</w:t>
+            </w:r>
           </w:p>
         </w:tc>
         <w:tc>
@@ -7047,6 +7395,13 @@
                 <w:szCs w:val="24"/>
               </w:rPr>
             </w:pPr>
+            <w:r>
+              <w:rPr>
+                <w:sz w:val="24"/>
+                <w:szCs w:val="24"/>
+              </w:rPr>
+              <w:t>2</w:t>
+            </w:r>
           </w:p>
         </w:tc>
         <w:tc>
@@ -7060,12 +7415,347 @@
                 <w:szCs w:val="24"/>
               </w:rPr>
             </w:pPr>
+            <w:r>
+              <w:rPr>
+                <w:sz w:val="24"/>
+                <w:szCs w:val="24"/>
+              </w:rPr>
+              <w:t>$9.98</w:t>
+            </w:r>
           </w:p>
         </w:tc>
       </w:tr>
       <w:tr>
         <w:tc>
           <w:tcPr>
+            <w:tcW w:w="4045" w:type="dxa"/>
+          </w:tcPr>
+          <w:p>
+            <w:pPr>
+              <w:rPr>
+                <w:sz w:val="24"/>
+                <w:szCs w:val="24"/>
+              </w:rPr>
+            </w:pPr>
+            <w:r>
+              <w:rPr>
+                <w:sz w:val="24"/>
+                <w:szCs w:val="24"/>
+              </w:rPr>
+              <w:t>ESP32 IOT Board</w:t>
+            </w:r>
+          </w:p>
+        </w:tc>
+        <w:tc>
+          <w:tcPr>
+            <w:tcW w:w="1620" w:type="dxa"/>
+          </w:tcPr>
+          <w:p>
+            <w:pPr>
+              <w:rPr>
+                <w:sz w:val="24"/>
+                <w:szCs w:val="24"/>
+              </w:rPr>
+            </w:pPr>
+            <w:r>
+              <w:rPr>
+                <w:sz w:val="24"/>
+                <w:szCs w:val="24"/>
+              </w:rPr>
+              <w:t>$10.49</w:t>
+            </w:r>
+          </w:p>
+        </w:tc>
+        <w:tc>
+          <w:tcPr>
+            <w:tcW w:w="1477" w:type="dxa"/>
+          </w:tcPr>
+          <w:p>
+            <w:pPr>
+              <w:rPr>
+                <w:sz w:val="24"/>
+                <w:szCs w:val="24"/>
+              </w:rPr>
+            </w:pPr>
+            <w:r>
+              <w:rPr>
+                <w:sz w:val="24"/>
+                <w:szCs w:val="24"/>
+              </w:rPr>
+              <w:t>2</w:t>
+            </w:r>
+          </w:p>
+        </w:tc>
+        <w:tc>
+          <w:tcPr>
+            <w:tcW w:w="2208" w:type="dxa"/>
+          </w:tcPr>
+          <w:p>
+            <w:pPr>
+              <w:rPr>
+                <w:sz w:val="24"/>
+                <w:szCs w:val="24"/>
+              </w:rPr>
+            </w:pPr>
+            <w:r>
+              <w:rPr>
+                <w:sz w:val="24"/>
+                <w:szCs w:val="24"/>
+              </w:rPr>
+              <w:t>$20.98</w:t>
+            </w:r>
+          </w:p>
+        </w:tc>
+      </w:tr>
+      <w:tr>
+        <w:tc>
+          <w:tcPr>
+            <w:tcW w:w="4045" w:type="dxa"/>
+          </w:tcPr>
+          <w:p>
+            <w:pPr>
+              <w:rPr>
+                <w:sz w:val="24"/>
+                <w:szCs w:val="24"/>
+              </w:rPr>
+            </w:pPr>
+            <w:r>
+              <w:rPr>
+                <w:sz w:val="24"/>
+                <w:szCs w:val="24"/>
+              </w:rPr>
+              <w:t>2-pack 27mm Piezoelectric Disk</w:t>
+            </w:r>
+          </w:p>
+        </w:tc>
+        <w:tc>
+          <w:tcPr>
+            <w:tcW w:w="1620" w:type="dxa"/>
+          </w:tcPr>
+          <w:p>
+            <w:pPr>
+              <w:rPr>
+                <w:sz w:val="24"/>
+                <w:szCs w:val="24"/>
+              </w:rPr>
+            </w:pPr>
+            <w:r>
+              <w:rPr>
+                <w:sz w:val="24"/>
+                <w:szCs w:val="24"/>
+              </w:rPr>
+              <w:t>$4.59</w:t>
+            </w:r>
+          </w:p>
+        </w:tc>
+        <w:tc>
+          <w:tcPr>
+            <w:tcW w:w="1477" w:type="dxa"/>
+          </w:tcPr>
+          <w:p>
+            <w:pPr>
+              <w:rPr>
+                <w:sz w:val="24"/>
+                <w:szCs w:val="24"/>
+              </w:rPr>
+            </w:pPr>
+            <w:r>
+              <w:rPr>
+                <w:sz w:val="24"/>
+                <w:szCs w:val="24"/>
+              </w:rPr>
+              <w:t>1</w:t>
+            </w:r>
+          </w:p>
+        </w:tc>
+        <w:tc>
+          <w:tcPr>
+            <w:tcW w:w="2208" w:type="dxa"/>
+          </w:tcPr>
+          <w:p>
+            <w:pPr>
+              <w:rPr>
+                <w:sz w:val="24"/>
+                <w:szCs w:val="24"/>
+              </w:rPr>
+            </w:pPr>
+            <w:r>
+              <w:rPr>
+                <w:sz w:val="24"/>
+                <w:szCs w:val="24"/>
+              </w:rPr>
+              <w:t>$4.59</w:t>
+            </w:r>
+          </w:p>
+        </w:tc>
+      </w:tr>
+      <w:tr>
+        <w:tc>
+          <w:tcPr>
+            <w:tcW w:w="4045" w:type="dxa"/>
+          </w:tcPr>
+          <w:p>
+            <w:pPr>
+              <w:rPr>
+                <w:sz w:val="24"/>
+                <w:szCs w:val="24"/>
+              </w:rPr>
+            </w:pPr>
+            <w:r>
+              <w:rPr>
+                <w:sz w:val="24"/>
+                <w:szCs w:val="24"/>
+              </w:rPr>
+              <w:t>10pcs 3A Step Down Power Converter</w:t>
+            </w:r>
+          </w:p>
+        </w:tc>
+        <w:tc>
+          <w:tcPr>
+            <w:tcW w:w="1620" w:type="dxa"/>
+          </w:tcPr>
+          <w:p>
+            <w:pPr>
+              <w:rPr>
+                <w:sz w:val="24"/>
+                <w:szCs w:val="24"/>
+              </w:rPr>
+            </w:pPr>
+            <w:r>
+              <w:rPr>
+                <w:sz w:val="24"/>
+                <w:szCs w:val="24"/>
+              </w:rPr>
+              <w:t>$4.95</w:t>
+            </w:r>
+          </w:p>
+        </w:tc>
+        <w:tc>
+          <w:tcPr>
+            <w:tcW w:w="1477" w:type="dxa"/>
+          </w:tcPr>
+          <w:p>
+            <w:pPr>
+              <w:rPr>
+                <w:sz w:val="24"/>
+                <w:szCs w:val="24"/>
+              </w:rPr>
+            </w:pPr>
+            <w:r>
+              <w:rPr>
+                <w:sz w:val="24"/>
+                <w:szCs w:val="24"/>
+              </w:rPr>
+              <w:t>1</w:t>
+            </w:r>
+          </w:p>
+        </w:tc>
+        <w:tc>
+          <w:tcPr>
+            <w:tcW w:w="2208" w:type="dxa"/>
+          </w:tcPr>
+          <w:p>
+            <w:pPr>
+              <w:rPr>
+                <w:sz w:val="24"/>
+                <w:szCs w:val="24"/>
+              </w:rPr>
+            </w:pPr>
+            <w:r>
+              <w:rPr>
+                <w:sz w:val="24"/>
+                <w:szCs w:val="24"/>
+              </w:rPr>
+              <w:t>$4.95</w:t>
+            </w:r>
+          </w:p>
+        </w:tc>
+      </w:tr>
+      <w:tr>
+        <w:tc>
+          <w:tcPr>
+            <w:tcW w:w="4045" w:type="dxa"/>
+          </w:tcPr>
+          <w:p>
+            <w:pPr>
+              <w:rPr>
+                <w:sz w:val="24"/>
+                <w:szCs w:val="24"/>
+              </w:rPr>
+            </w:pPr>
+            <w:r>
+              <w:rPr>
+                <w:sz w:val="24"/>
+                <w:szCs w:val="24"/>
+              </w:rPr>
+              <w:t>10 x 3mm Diffused LEDs</w:t>
+            </w:r>
+          </w:p>
+        </w:tc>
+        <w:tc>
+          <w:tcPr>
+            <w:tcW w:w="1620" w:type="dxa"/>
+          </w:tcPr>
+          <w:p>
+            <w:pPr>
+              <w:rPr>
+                <w:sz w:val="24"/>
+                <w:szCs w:val="24"/>
+              </w:rPr>
+            </w:pPr>
+            <w:r>
+              <w:rPr>
+                <w:sz w:val="24"/>
+                <w:szCs w:val="24"/>
+              </w:rPr>
+              <w:t>$1.89</w:t>
+            </w:r>
+          </w:p>
+        </w:tc>
+        <w:tc>
+          <w:tcPr>
+            <w:tcW w:w="1477" w:type="dxa"/>
+          </w:tcPr>
+          <w:p>
+            <w:pPr>
+              <w:rPr>
+                <w:sz w:val="24"/>
+                <w:szCs w:val="24"/>
+              </w:rPr>
+            </w:pPr>
+            <w:r>
+              <w:rPr>
+                <w:sz w:val="24"/>
+                <w:szCs w:val="24"/>
+              </w:rPr>
+              <w:t>1</w:t>
+            </w:r>
+          </w:p>
+        </w:tc>
+        <w:tc>
+          <w:tcPr>
+            <w:tcW w:w="2208" w:type="dxa"/>
+          </w:tcPr>
+          <w:p>
+            <w:pPr>
+              <w:rPr>
+                <w:sz w:val="24"/>
+                <w:szCs w:val="24"/>
+              </w:rPr>
+            </w:pPr>
+            <w:r>
+              <w:rPr>
+                <w:sz w:val="24"/>
+                <w:szCs w:val="24"/>
+              </w:rPr>
+              <w:t>$1.89</w:t>
+            </w:r>
+          </w:p>
+        </w:tc>
+      </w:tr>
+      <w:tr>
+        <w:tc>
+          <w:tcPr>
             <w:tcW w:w="7142" w:type="dxa"/>
             <w:gridSpan w:val="3"/>
           </w:tcPr>
@@ -7097,6 +7787,13 @@
                 <w:szCs w:val="24"/>
               </w:rPr>
             </w:pPr>
+            <w:r>
+              <w:rPr>
+                <w:sz w:val="24"/>
+                <w:szCs w:val="24"/>
+              </w:rPr>
+              <w:t>$42.39</w:t>
+            </w:r>
           </w:p>
         </w:tc>
       </w:tr>
@@ -7531,7 +8228,7 @@
         <w:rStyle w:val="PageNumber"/>
         <w:noProof/>
       </w:rPr>
-      <w:t>2/26/2018</w:t>
+      <w:t>3/5/2018</w:t>
     </w:r>
     <w:r>
       <w:rPr>
@@ -7565,17 +8262,11 @@
 <file path=word/header1.xml><?xml version="1.0" encoding="utf-8"?>
 <w:hdr xmlns:wpc="http://schemas.microsoft.com/office/word/2010/wordprocessingCanvas" xmlns:cx="http://schemas.microsoft.com/office/drawing/2014/chartex" xmlns:mc="http://schemas.openxmlformats.org/markup-compatibility/2006" xmlns:o="urn:schemas-microsoft-com:office:office" xmlns:r="http://schemas.openxmlformats.org/officeDocument/2006/relationships" xmlns:m="http://schemas.openxmlformats.org/officeDocument/2006/math" xmlns:v="urn:schemas-microsoft-com:vml" xmlns:wp14="http://schemas.microsoft.com/office/word/2010/wordprocessingDrawing" xmlns:wp="http://schemas.openxmlformats.org/drawingml/2006/wordprocessingDrawing" xmlns:w10="urn:schemas-microsoft-com:office:word" xmlns:w="http://schemas.openxmlformats.org/wordprocessingml/2006/main" xmlns:w14="http://schemas.microsoft.com/office/word/2010/wordml" xmlns:w15="http://schemas.microsoft.com/office/word/2012/wordml" xmlns:w16se="http://schemas.microsoft.com/office/word/2015/wordml/symex" xmlns:wpg="http://schemas.microsoft.com/office/word/2010/wordprocessingGroup" xmlns:wpi="http://schemas.microsoft.com/office/word/2010/wordprocessingInk" xmlns:wne="http://schemas.microsoft.com/office/word/2006/wordml" xmlns:wps="http://schemas.microsoft.com/office/word/2010/wordprocessingShape" mc:Ignorable="w14 w15 w16se wp14">
   <w:p>
-    <w:pPr>
-      <w:pStyle w:val="Header"/>
-    </w:pPr>
     <w:r>
-      <w:t>Draft 1</w:t>
+      <w:t>J2 INNOVATIONS’ AUTOMATIC RFID EMPLOYEE CLOCKING SYSTEM</w:t>
     </w:r>
     <w:r>
-      <w:rPr>
-        <w:rStyle w:val="PageNumber"/>
-      </w:rPr>
-      <w:t xml:space="preserve">   </w:t>
+      <w:tab/>
     </w:r>
     <w:r>
       <w:tab/>
@@ -8699,6 +9390,95 @@
     </w:lvl>
   </w:abstractNum>
   <w:abstractNum w:abstractNumId="10" w15:restartNumberingAfterBreak="0">
+    <w:nsid w:val="43111C60"/>
+    <w:multiLevelType w:val="hybridMultilevel"/>
+    <w:tmpl w:val="209A3E24"/>
+    <w:lvl w:ilvl="0" w:tplc="0409000F">
+      <w:start w:val="1"/>
+      <w:numFmt w:val="decimal"/>
+      <w:lvlText w:val="%1."/>
+      <w:lvlJc w:val="left"/>
+      <w:pPr>
+        <w:ind w:left="720" w:hanging="360"/>
+      </w:pPr>
+      <w:rPr>
+        <w:rFonts w:hint="default"/>
+      </w:rPr>
+    </w:lvl>
+    <w:lvl w:ilvl="1" w:tplc="04090019" w:tentative="1">
+      <w:start w:val="1"/>
+      <w:numFmt w:val="lowerLetter"/>
+      <w:lvlText w:val="%2."/>
+      <w:lvlJc w:val="left"/>
+      <w:pPr>
+        <w:ind w:left="1440" w:hanging="360"/>
+      </w:pPr>
+    </w:lvl>
+    <w:lvl w:ilvl="2" w:tplc="0409001B" w:tentative="1">
+      <w:start w:val="1"/>
+      <w:numFmt w:val="lowerRoman"/>
+      <w:lvlText w:val="%3."/>
+      <w:lvlJc w:val="right"/>
+      <w:pPr>
+        <w:ind w:left="2160" w:hanging="180"/>
+      </w:pPr>
+    </w:lvl>
+    <w:lvl w:ilvl="3" w:tplc="0409000F" w:tentative="1">
+      <w:start w:val="1"/>
+      <w:numFmt w:val="decimal"/>
+      <w:lvlText w:val="%4."/>
+      <w:lvlJc w:val="left"/>
+      <w:pPr>
+        <w:ind w:left="2880" w:hanging="360"/>
+      </w:pPr>
+    </w:lvl>
+    <w:lvl w:ilvl="4" w:tplc="04090019" w:tentative="1">
+      <w:start w:val="1"/>
+      <w:numFmt w:val="lowerLetter"/>
+      <w:lvlText w:val="%5."/>
+      <w:lvlJc w:val="left"/>
+      <w:pPr>
+        <w:ind w:left="3600" w:hanging="360"/>
+      </w:pPr>
+    </w:lvl>
+    <w:lvl w:ilvl="5" w:tplc="0409001B" w:tentative="1">
+      <w:start w:val="1"/>
+      <w:numFmt w:val="lowerRoman"/>
+      <w:lvlText w:val="%6."/>
+      <w:lvlJc w:val="right"/>
+      <w:pPr>
+        <w:ind w:left="4320" w:hanging="180"/>
+      </w:pPr>
+    </w:lvl>
+    <w:lvl w:ilvl="6" w:tplc="0409000F" w:tentative="1">
+      <w:start w:val="1"/>
+      <w:numFmt w:val="decimal"/>
+      <w:lvlText w:val="%7."/>
+      <w:lvlJc w:val="left"/>
+      <w:pPr>
+        <w:ind w:left="5040" w:hanging="360"/>
+      </w:pPr>
+    </w:lvl>
+    <w:lvl w:ilvl="7" w:tplc="04090019" w:tentative="1">
+      <w:start w:val="1"/>
+      <w:numFmt w:val="lowerLetter"/>
+      <w:lvlText w:val="%8."/>
+      <w:lvlJc w:val="left"/>
+      <w:pPr>
+        <w:ind w:left="5760" w:hanging="360"/>
+      </w:pPr>
+    </w:lvl>
+    <w:lvl w:ilvl="8" w:tplc="0409001B" w:tentative="1">
+      <w:start w:val="1"/>
+      <w:numFmt w:val="lowerRoman"/>
+      <w:lvlText w:val="%9."/>
+      <w:lvlJc w:val="right"/>
+      <w:pPr>
+        <w:ind w:left="6480" w:hanging="180"/>
+      </w:pPr>
+    </w:lvl>
+  </w:abstractNum>
+  <w:abstractNum w:abstractNumId="11" w15:restartNumberingAfterBreak="0">
     <w:nsid w:val="445252D5"/>
     <w:multiLevelType w:val="hybridMultilevel"/>
     <w:tmpl w:val="7754540E"/>
@@ -8814,7 +9594,7 @@
       </w:pPr>
     </w:lvl>
   </w:abstractNum>
-  <w:abstractNum w:abstractNumId="11" w15:restartNumberingAfterBreak="0">
+  <w:abstractNum w:abstractNumId="12" w15:restartNumberingAfterBreak="0">
     <w:nsid w:val="4D0C133E"/>
     <w:multiLevelType w:val="hybridMultilevel"/>
     <w:tmpl w:val="F43C40F4"/>
@@ -8954,7 +9734,7 @@
       </w:rPr>
     </w:lvl>
   </w:abstractNum>
-  <w:abstractNum w:abstractNumId="12" w15:restartNumberingAfterBreak="0">
+  <w:abstractNum w:abstractNumId="13" w15:restartNumberingAfterBreak="0">
     <w:nsid w:val="54AF7255"/>
     <w:multiLevelType w:val="hybridMultilevel"/>
     <w:tmpl w:val="BAC46374"/>
@@ -9070,7 +9850,7 @@
       </w:pPr>
     </w:lvl>
   </w:abstractNum>
-  <w:abstractNum w:abstractNumId="13" w15:restartNumberingAfterBreak="0">
+  <w:abstractNum w:abstractNumId="14" w15:restartNumberingAfterBreak="0">
     <w:nsid w:val="58BC6D3B"/>
     <w:multiLevelType w:val="hybridMultilevel"/>
     <w:tmpl w:val="067AE494"/>
@@ -9170,7 +9950,7 @@
       </w:pPr>
     </w:lvl>
   </w:abstractNum>
-  <w:abstractNum w:abstractNumId="14" w15:restartNumberingAfterBreak="0">
+  <w:abstractNum w:abstractNumId="15" w15:restartNumberingAfterBreak="0">
     <w:nsid w:val="5D1A7F5E"/>
     <w:multiLevelType w:val="multilevel"/>
     <w:tmpl w:val="1346C170"/>
@@ -9319,7 +10099,7 @@
       </w:rPr>
     </w:lvl>
   </w:abstractNum>
-  <w:abstractNum w:abstractNumId="15" w15:restartNumberingAfterBreak="0">
+  <w:abstractNum w:abstractNumId="16" w15:restartNumberingAfterBreak="0">
     <w:nsid w:val="71D00353"/>
     <w:multiLevelType w:val="hybridMultilevel"/>
     <w:tmpl w:val="74927C34"/>
@@ -9432,7 +10212,7 @@
       </w:rPr>
     </w:lvl>
   </w:abstractNum>
-  <w:abstractNum w:abstractNumId="16" w15:restartNumberingAfterBreak="0">
+  <w:abstractNum w:abstractNumId="17" w15:restartNumberingAfterBreak="0">
     <w:nsid w:val="7B7517F0"/>
     <w:multiLevelType w:val="singleLevel"/>
     <w:tmpl w:val="0409000F"/>
@@ -9453,13 +10233,13 @@
     </w:lvl>
   </w:abstractNum>
   <w:num w:numId="1">
-    <w:abstractNumId w:val="10"/>
+    <w:abstractNumId w:val="11"/>
   </w:num>
   <w:num w:numId="2">
     <w:abstractNumId w:val="5"/>
   </w:num>
   <w:num w:numId="3">
-    <w:abstractNumId w:val="12"/>
+    <w:abstractNumId w:val="13"/>
   </w:num>
   <w:num w:numId="4">
     <w:abstractNumId w:val="1"/>
@@ -9471,10 +10251,10 @@
     <w:abstractNumId w:val="3"/>
   </w:num>
   <w:num w:numId="7">
-    <w:abstractNumId w:val="11"/>
+    <w:abstractNumId w:val="12"/>
   </w:num>
   <w:num w:numId="8">
-    <w:abstractNumId w:val="13"/>
+    <w:abstractNumId w:val="14"/>
   </w:num>
   <w:num w:numId="9">
     <w:abstractNumId w:val="4"/>
@@ -9486,13 +10266,13 @@
     <w:abstractNumId w:val="9"/>
   </w:num>
   <w:num w:numId="12">
-    <w:abstractNumId w:val="14"/>
+    <w:abstractNumId w:val="15"/>
   </w:num>
   <w:num w:numId="13">
-    <w:abstractNumId w:val="16"/>
+    <w:abstractNumId w:val="17"/>
   </w:num>
   <w:num w:numId="14">
-    <w:abstractNumId w:val="15"/>
+    <w:abstractNumId w:val="16"/>
   </w:num>
   <w:num w:numId="15">
     <w:abstractNumId w:val="6"/>
@@ -9502,6 +10282,9 @@
   </w:num>
   <w:num w:numId="17">
     <w:abstractNumId w:val="7"/>
+  </w:num>
+  <w:num w:numId="18">
+    <w:abstractNumId w:val="10"/>
   </w:num>
 </w:numbering>
 </file>

</xml_diff>